<commit_message>
Added the tutorial document.
</commit_message>
<xml_diff>
--- a/CBW_IMPACTT_module5_lab_tutorial.docx
+++ b/CBW_IMPACTT_module5_lab_tutorial.docx
@@ -1315,6 +1315,7 @@
           <w:rFonts w:ascii="Lucida Console" w:hAnsi="Lucida Console"/>
           <w:sz w:val="22"/>
           <w:szCs w:val="22"/>
+          <w:highlight w:val="yellow"/>
         </w:rPr>
         <w:t xml:space="preserve">cd </w:t>
       </w:r>
@@ -1325,6 +1326,7 @@
           <w:kern w:val="0"/>
           <w:sz w:val="22"/>
           <w:szCs w:val="22"/>
+          <w:highlight w:val="yellow"/>
           <w:lang w:val="en-US"/>
         </w:rPr>
         <w:t>/home/ubuntu/</w:t>
@@ -1337,6 +1339,7 @@
           <w:kern w:val="0"/>
           <w:sz w:val="22"/>
           <w:szCs w:val="22"/>
+          <w:highlight w:val="yellow"/>
           <w:lang w:val="en-US"/>
         </w:rPr>
         <w:t>CourseData</w:t>
@@ -1349,6 +1352,7 @@
           <w:kern w:val="0"/>
           <w:sz w:val="22"/>
           <w:szCs w:val="22"/>
+          <w:highlight w:val="yellow"/>
           <w:lang w:val="en-US"/>
         </w:rPr>
         <w:t>/</w:t>
@@ -1361,6 +1365,7 @@
           <w:kern w:val="0"/>
           <w:sz w:val="22"/>
           <w:szCs w:val="22"/>
+          <w:highlight w:val="yellow"/>
           <w:lang w:val="en-US"/>
         </w:rPr>
         <w:t>MIC_data</w:t>
@@ -1373,6 +1378,7 @@
           <w:kern w:val="0"/>
           <w:sz w:val="22"/>
           <w:szCs w:val="22"/>
+          <w:highlight w:val="yellow"/>
           <w:lang w:val="en-US"/>
         </w:rPr>
         <w:t>/</w:t>
@@ -1385,6 +1391,7 @@
           <w:kern w:val="0"/>
           <w:sz w:val="22"/>
           <w:szCs w:val="22"/>
+          <w:highlight w:val="yellow"/>
           <w:lang w:val="en-US"/>
         </w:rPr>
         <w:t>mags_workshop</w:t>
@@ -1397,9 +1404,22 @@
           <w:kern w:val="0"/>
           <w:sz w:val="22"/>
           <w:szCs w:val="22"/>
+          <w:highlight w:val="yellow"/>
           <w:lang w:val="en-US"/>
         </w:rPr>
         <w:t>/module5</w:t>
+      </w:r>
+      <w:r>
+        <w:rPr>
+          <w:rFonts w:ascii="Lucida Console" w:hAnsi="Lucida Console" w:cs="Menlo"/>
+          <w:color w:val="000000"/>
+          <w:kern w:val="0"/>
+          <w:sz w:val="22"/>
+          <w:szCs w:val="22"/>
+          <w:highlight w:val="yellow"/>
+          <w:lang w:val="en-US"/>
+        </w:rPr>
+        <w:t>/output</w:t>
       </w:r>
       <w:r>
         <w:rPr>
@@ -2227,6 +2247,7 @@
         <w:rPr>
           <w:i/>
           <w:iCs/>
+          <w:highlight w:val="yellow"/>
         </w:rPr>
         <w:t>c</w:t>
       </w:r>
@@ -2234,19 +2255,57 @@
         <w:rPr>
           <w:i/>
           <w:iCs/>
-        </w:rPr>
-        <w:t xml:space="preserve">d </w:t>
-      </w:r>
-      <w:r>
-        <w:rPr>
-          <w:rFonts w:ascii="Lucida Console" w:hAnsi="Lucida Console" w:cs="Menlo"/>
-          <w:color w:val="000000"/>
-          <w:kern w:val="0"/>
-          <w:sz w:val="22"/>
-          <w:szCs w:val="22"/>
-          <w:lang w:val="en-US"/>
-        </w:rPr>
-        <w:t>/bulk/IMCshared_bulk/kevin/module5/output/metagenome_assemblies/KGHS_1-0</w:t>
+          <w:highlight w:val="yellow"/>
+        </w:rPr>
+        <w:t>d</w:t>
+      </w:r>
+      <w:r>
+        <w:rPr>
+          <w:rFonts w:ascii="Lucida Console" w:hAnsi="Lucida Console" w:cs="Menlo"/>
+          <w:color w:val="000000"/>
+          <w:kern w:val="0"/>
+          <w:sz w:val="22"/>
+          <w:szCs w:val="22"/>
+          <w:highlight w:val="yellow"/>
+          <w:lang w:val="en-US"/>
+        </w:rPr>
+        <w:t>/home/ubuntu/CourseData/MIC_data/mags_workshop/module5</w:t>
+      </w:r>
+      <w:r>
+        <w:rPr>
+          <w:rFonts w:ascii="Lucida Console" w:hAnsi="Lucida Console" w:cs="Menlo"/>
+          <w:color w:val="000000"/>
+          <w:kern w:val="0"/>
+          <w:sz w:val="22"/>
+          <w:szCs w:val="22"/>
+          <w:highlight w:val="yellow"/>
+          <w:lang w:val="en-US"/>
+        </w:rPr>
+        <w:t>/</w:t>
+      </w:r>
+      <w:r>
+        <w:rPr>
+          <w:rFonts w:ascii="Lucida Console" w:hAnsi="Lucida Console" w:cs="Menlo"/>
+          <w:color w:val="000000"/>
+          <w:kern w:val="0"/>
+          <w:sz w:val="22"/>
+          <w:szCs w:val="22"/>
+          <w:highlight w:val="yellow"/>
+          <w:lang w:val="en-US"/>
+        </w:rPr>
+        <w:t>output/</w:t>
+      </w:r>
+      <w:r>
+        <w:rPr>
+          <w:rFonts w:ascii="Lucida Console" w:hAnsi="Lucida Console" w:cs="Menlo"/>
+          <w:color w:val="000000"/>
+          <w:kern w:val="0"/>
+          <w:sz w:val="22"/>
+          <w:szCs w:val="22"/>
+          <w:highlight w:val="yellow"/>
+          <w:lang w:val="en-US"/>
+        </w:rPr>
+        <w:t>metagenome_assemblies/KGHS_1-0</w:t>
       </w:r>
     </w:p>
     <w:p>
@@ -2421,7 +2480,6 @@
     <w:p/>
     <w:p>
       <w:r>
-        <w:lastRenderedPageBreak/>
         <w:t>Example command for sample KGHS_1-0:</w:t>
       </w:r>
     </w:p>
@@ -2894,18 +2952,128 @@
           <w:kern w:val="0"/>
           <w:sz w:val="22"/>
           <w:szCs w:val="22"/>
+          <w:highlight w:val="yellow"/>
           <w:lang w:val="en-US"/>
         </w:rPr>
         <w:t xml:space="preserve">less </w:t>
       </w:r>
-      <w:proofErr w:type="spellStart"/>
-      <w:r>
-        <w:rPr>
-          <w:rFonts w:ascii="Lucida Console" w:hAnsi="Lucida Console" w:cs="Menlo"/>
-          <w:color w:val="000000"/>
-          <w:kern w:val="0"/>
-          <w:sz w:val="22"/>
-          <w:szCs w:val="22"/>
+      <w:r>
+        <w:rPr>
+          <w:rFonts w:ascii="Lucida Console" w:hAnsi="Lucida Console" w:cs="Menlo"/>
+          <w:color w:val="000000"/>
+          <w:kern w:val="0"/>
+          <w:sz w:val="22"/>
+          <w:szCs w:val="22"/>
+          <w:highlight w:val="yellow"/>
+          <w:lang w:val="en-US"/>
+        </w:rPr>
+        <w:t>/home/ubuntu/</w:t>
+      </w:r>
+      <w:proofErr w:type="spellStart"/>
+      <w:r>
+        <w:rPr>
+          <w:rFonts w:ascii="Lucida Console" w:hAnsi="Lucida Console" w:cs="Menlo"/>
+          <w:color w:val="000000"/>
+          <w:kern w:val="0"/>
+          <w:sz w:val="22"/>
+          <w:szCs w:val="22"/>
+          <w:highlight w:val="yellow"/>
+          <w:lang w:val="en-US"/>
+        </w:rPr>
+        <w:t>CourseData</w:t>
+      </w:r>
+      <w:proofErr w:type="spellEnd"/>
+      <w:r>
+        <w:rPr>
+          <w:rFonts w:ascii="Lucida Console" w:hAnsi="Lucida Console" w:cs="Menlo"/>
+          <w:color w:val="000000"/>
+          <w:kern w:val="0"/>
+          <w:sz w:val="22"/>
+          <w:szCs w:val="22"/>
+          <w:highlight w:val="yellow"/>
+          <w:lang w:val="en-US"/>
+        </w:rPr>
+        <w:t>/</w:t>
+      </w:r>
+      <w:proofErr w:type="spellStart"/>
+      <w:r>
+        <w:rPr>
+          <w:rFonts w:ascii="Lucida Console" w:hAnsi="Lucida Console" w:cs="Menlo"/>
+          <w:color w:val="000000"/>
+          <w:kern w:val="0"/>
+          <w:sz w:val="22"/>
+          <w:szCs w:val="22"/>
+          <w:highlight w:val="yellow"/>
+          <w:lang w:val="en-US"/>
+        </w:rPr>
+        <w:t>MIC_data</w:t>
+      </w:r>
+      <w:proofErr w:type="spellEnd"/>
+      <w:r>
+        <w:rPr>
+          <w:rFonts w:ascii="Lucida Console" w:hAnsi="Lucida Console" w:cs="Menlo"/>
+          <w:color w:val="000000"/>
+          <w:kern w:val="0"/>
+          <w:sz w:val="22"/>
+          <w:szCs w:val="22"/>
+          <w:highlight w:val="yellow"/>
+          <w:lang w:val="en-US"/>
+        </w:rPr>
+        <w:t>/</w:t>
+      </w:r>
+      <w:proofErr w:type="spellStart"/>
+      <w:r>
+        <w:rPr>
+          <w:rFonts w:ascii="Lucida Console" w:hAnsi="Lucida Console" w:cs="Menlo"/>
+          <w:color w:val="000000"/>
+          <w:kern w:val="0"/>
+          <w:sz w:val="22"/>
+          <w:szCs w:val="22"/>
+          <w:highlight w:val="yellow"/>
+          <w:lang w:val="en-US"/>
+        </w:rPr>
+        <w:t>mags_workshop</w:t>
+      </w:r>
+      <w:proofErr w:type="spellEnd"/>
+      <w:r>
+        <w:rPr>
+          <w:rFonts w:ascii="Lucida Console" w:hAnsi="Lucida Console" w:cs="Menlo"/>
+          <w:color w:val="000000"/>
+          <w:kern w:val="0"/>
+          <w:sz w:val="22"/>
+          <w:szCs w:val="22"/>
+          <w:highlight w:val="yellow"/>
+          <w:lang w:val="en-US"/>
+        </w:rPr>
+        <w:t>/module5</w:t>
+      </w:r>
+      <w:r>
+        <w:rPr>
+          <w:rFonts w:ascii="Lucida Console" w:hAnsi="Lucida Console"/>
+          <w:sz w:val="22"/>
+          <w:szCs w:val="22"/>
+          <w:highlight w:val="yellow"/>
+        </w:rPr>
+        <w:t>/</w:t>
+      </w:r>
+      <w:r>
+        <w:rPr>
+          <w:rFonts w:ascii="Lucida Console" w:hAnsi="Lucida Console"/>
+          <w:sz w:val="22"/>
+          <w:szCs w:val="22"/>
+          <w:highlight w:val="yellow"/>
+        </w:rPr>
+        <w:t>output/</w:t>
+      </w:r>
+      <w:proofErr w:type="spellStart"/>
+      <w:r>
+        <w:rPr>
+          <w:rFonts w:ascii="Lucida Console" w:hAnsi="Lucida Console" w:cs="Menlo"/>
+          <w:color w:val="000000"/>
+          <w:kern w:val="0"/>
+          <w:sz w:val="22"/>
+          <w:szCs w:val="22"/>
+          <w:highlight w:val="yellow"/>
           <w:lang w:val="en-US"/>
         </w:rPr>
         <w:t>metagenome_assemblies</w:t>
@@ -2918,6 +3086,7 @@
           <w:kern w:val="0"/>
           <w:sz w:val="22"/>
           <w:szCs w:val="22"/>
+          <w:highlight w:val="yellow"/>
           <w:lang w:val="en-US"/>
         </w:rPr>
         <w:t>/KGHS_1-0/</w:t>
@@ -2930,6 +3099,7 @@
           <w:kern w:val="0"/>
           <w:sz w:val="22"/>
           <w:szCs w:val="22"/>
+          <w:highlight w:val="yellow"/>
           <w:lang w:val="en-US"/>
         </w:rPr>
         <w:t>contigs.fasta</w:t>
@@ -2990,18 +3160,128 @@
           <w:kern w:val="0"/>
           <w:sz w:val="22"/>
           <w:szCs w:val="22"/>
+          <w:highlight w:val="yellow"/>
           <w:lang w:val="en-US"/>
         </w:rPr>
         <w:t xml:space="preserve">less </w:t>
       </w:r>
-      <w:proofErr w:type="spellStart"/>
-      <w:r>
-        <w:rPr>
-          <w:rFonts w:ascii="Lucida Console" w:hAnsi="Lucida Console" w:cs="Menlo"/>
-          <w:color w:val="000000"/>
-          <w:kern w:val="0"/>
-          <w:sz w:val="22"/>
-          <w:szCs w:val="22"/>
+      <w:r>
+        <w:rPr>
+          <w:rFonts w:ascii="Lucida Console" w:hAnsi="Lucida Console" w:cs="Menlo"/>
+          <w:color w:val="000000"/>
+          <w:kern w:val="0"/>
+          <w:sz w:val="22"/>
+          <w:szCs w:val="22"/>
+          <w:highlight w:val="yellow"/>
+          <w:lang w:val="en-US"/>
+        </w:rPr>
+        <w:t>/home/ubuntu/</w:t>
+      </w:r>
+      <w:proofErr w:type="spellStart"/>
+      <w:r>
+        <w:rPr>
+          <w:rFonts w:ascii="Lucida Console" w:hAnsi="Lucida Console" w:cs="Menlo"/>
+          <w:color w:val="000000"/>
+          <w:kern w:val="0"/>
+          <w:sz w:val="22"/>
+          <w:szCs w:val="22"/>
+          <w:highlight w:val="yellow"/>
+          <w:lang w:val="en-US"/>
+        </w:rPr>
+        <w:t>CourseData</w:t>
+      </w:r>
+      <w:proofErr w:type="spellEnd"/>
+      <w:r>
+        <w:rPr>
+          <w:rFonts w:ascii="Lucida Console" w:hAnsi="Lucida Console" w:cs="Menlo"/>
+          <w:color w:val="000000"/>
+          <w:kern w:val="0"/>
+          <w:sz w:val="22"/>
+          <w:szCs w:val="22"/>
+          <w:highlight w:val="yellow"/>
+          <w:lang w:val="en-US"/>
+        </w:rPr>
+        <w:t>/</w:t>
+      </w:r>
+      <w:proofErr w:type="spellStart"/>
+      <w:r>
+        <w:rPr>
+          <w:rFonts w:ascii="Lucida Console" w:hAnsi="Lucida Console" w:cs="Menlo"/>
+          <w:color w:val="000000"/>
+          <w:kern w:val="0"/>
+          <w:sz w:val="22"/>
+          <w:szCs w:val="22"/>
+          <w:highlight w:val="yellow"/>
+          <w:lang w:val="en-US"/>
+        </w:rPr>
+        <w:t>MIC_data</w:t>
+      </w:r>
+      <w:proofErr w:type="spellEnd"/>
+      <w:r>
+        <w:rPr>
+          <w:rFonts w:ascii="Lucida Console" w:hAnsi="Lucida Console" w:cs="Menlo"/>
+          <w:color w:val="000000"/>
+          <w:kern w:val="0"/>
+          <w:sz w:val="22"/>
+          <w:szCs w:val="22"/>
+          <w:highlight w:val="yellow"/>
+          <w:lang w:val="en-US"/>
+        </w:rPr>
+        <w:t>/</w:t>
+      </w:r>
+      <w:proofErr w:type="spellStart"/>
+      <w:r>
+        <w:rPr>
+          <w:rFonts w:ascii="Lucida Console" w:hAnsi="Lucida Console" w:cs="Menlo"/>
+          <w:color w:val="000000"/>
+          <w:kern w:val="0"/>
+          <w:sz w:val="22"/>
+          <w:szCs w:val="22"/>
+          <w:highlight w:val="yellow"/>
+          <w:lang w:val="en-US"/>
+        </w:rPr>
+        <w:t>mags_workshop</w:t>
+      </w:r>
+      <w:proofErr w:type="spellEnd"/>
+      <w:r>
+        <w:rPr>
+          <w:rFonts w:ascii="Lucida Console" w:hAnsi="Lucida Console" w:cs="Menlo"/>
+          <w:color w:val="000000"/>
+          <w:kern w:val="0"/>
+          <w:sz w:val="22"/>
+          <w:szCs w:val="22"/>
+          <w:highlight w:val="yellow"/>
+          <w:lang w:val="en-US"/>
+        </w:rPr>
+        <w:t>/module5</w:t>
+      </w:r>
+      <w:r>
+        <w:rPr>
+          <w:rFonts w:ascii="Lucida Console" w:hAnsi="Lucida Console"/>
+          <w:sz w:val="22"/>
+          <w:szCs w:val="22"/>
+          <w:highlight w:val="yellow"/>
+        </w:rPr>
+        <w:t>/</w:t>
+      </w:r>
+      <w:r>
+        <w:rPr>
+          <w:rFonts w:ascii="Lucida Console" w:hAnsi="Lucida Console"/>
+          <w:sz w:val="22"/>
+          <w:szCs w:val="22"/>
+          <w:highlight w:val="yellow"/>
+        </w:rPr>
+        <w:t>output/</w:t>
+      </w:r>
+      <w:proofErr w:type="spellStart"/>
+      <w:r>
+        <w:rPr>
+          <w:rFonts w:ascii="Lucida Console" w:hAnsi="Lucida Console" w:cs="Menlo"/>
+          <w:color w:val="000000"/>
+          <w:kern w:val="0"/>
+          <w:sz w:val="22"/>
+          <w:szCs w:val="22"/>
+          <w:highlight w:val="yellow"/>
           <w:lang w:val="en-US"/>
         </w:rPr>
         <w:t>metagenome_assemblies</w:t>
@@ -3014,6 +3294,7 @@
           <w:kern w:val="0"/>
           <w:sz w:val="22"/>
           <w:szCs w:val="22"/>
+          <w:highlight w:val="yellow"/>
           <w:lang w:val="en-US"/>
         </w:rPr>
         <w:t>/KGHS_1-0/</w:t>
@@ -3026,6 +3307,7 @@
           <w:kern w:val="0"/>
           <w:sz w:val="22"/>
           <w:szCs w:val="22"/>
+          <w:highlight w:val="yellow"/>
           <w:lang w:val="en-US"/>
         </w:rPr>
         <w:t>scaffolds</w:t>
@@ -3037,6 +3319,7 @@
           <w:kern w:val="0"/>
           <w:sz w:val="22"/>
           <w:szCs w:val="22"/>
+          <w:highlight w:val="yellow"/>
           <w:lang w:val="en-US"/>
         </w:rPr>
         <w:t>.fasta</w:t>
@@ -3090,30 +3373,153 @@
           <w:kern w:val="0"/>
           <w:sz w:val="22"/>
           <w:szCs w:val="22"/>
+          <w:highlight w:val="yellow"/>
           <w:lang w:val="en-US"/>
         </w:rPr>
         <w:t xml:space="preserve">less </w:t>
       </w:r>
-      <w:proofErr w:type="spellStart"/>
-      <w:r>
-        <w:rPr>
-          <w:rFonts w:ascii="Lucida Console" w:hAnsi="Lucida Console" w:cs="Menlo"/>
-          <w:color w:val="000000"/>
-          <w:kern w:val="0"/>
-          <w:sz w:val="22"/>
-          <w:szCs w:val="22"/>
-          <w:lang w:val="en-US"/>
-        </w:rPr>
-        <w:t>metagenome_assemblies</w:t>
-      </w:r>
-      <w:proofErr w:type="spellEnd"/>
-      <w:r>
-        <w:rPr>
-          <w:rFonts w:ascii="Lucida Console" w:hAnsi="Lucida Console" w:cs="Menlo"/>
-          <w:color w:val="000000"/>
-          <w:kern w:val="0"/>
-          <w:sz w:val="22"/>
-          <w:szCs w:val="22"/>
+      <w:r>
+        <w:rPr>
+          <w:rFonts w:ascii="Lucida Console" w:hAnsi="Lucida Console" w:cs="Menlo"/>
+          <w:color w:val="000000"/>
+          <w:kern w:val="0"/>
+          <w:sz w:val="22"/>
+          <w:szCs w:val="22"/>
+          <w:highlight w:val="yellow"/>
+          <w:lang w:val="en-US"/>
+        </w:rPr>
+        <w:t>/home/ubuntu/</w:t>
+      </w:r>
+      <w:proofErr w:type="spellStart"/>
+      <w:r>
+        <w:rPr>
+          <w:rFonts w:ascii="Lucida Console" w:hAnsi="Lucida Console" w:cs="Menlo"/>
+          <w:color w:val="000000"/>
+          <w:kern w:val="0"/>
+          <w:sz w:val="22"/>
+          <w:szCs w:val="22"/>
+          <w:highlight w:val="yellow"/>
+          <w:lang w:val="en-US"/>
+        </w:rPr>
+        <w:t>CourseData</w:t>
+      </w:r>
+      <w:proofErr w:type="spellEnd"/>
+      <w:r>
+        <w:rPr>
+          <w:rFonts w:ascii="Lucida Console" w:hAnsi="Lucida Console" w:cs="Menlo"/>
+          <w:color w:val="000000"/>
+          <w:kern w:val="0"/>
+          <w:sz w:val="22"/>
+          <w:szCs w:val="22"/>
+          <w:highlight w:val="yellow"/>
+          <w:lang w:val="en-US"/>
+        </w:rPr>
+        <w:t>/</w:t>
+      </w:r>
+      <w:proofErr w:type="spellStart"/>
+      <w:r>
+        <w:rPr>
+          <w:rFonts w:ascii="Lucida Console" w:hAnsi="Lucida Console" w:cs="Menlo"/>
+          <w:color w:val="000000"/>
+          <w:kern w:val="0"/>
+          <w:sz w:val="22"/>
+          <w:szCs w:val="22"/>
+          <w:highlight w:val="yellow"/>
+          <w:lang w:val="en-US"/>
+        </w:rPr>
+        <w:t>MIC_data</w:t>
+      </w:r>
+      <w:proofErr w:type="spellEnd"/>
+      <w:r>
+        <w:rPr>
+          <w:rFonts w:ascii="Lucida Console" w:hAnsi="Lucida Console" w:cs="Menlo"/>
+          <w:color w:val="000000"/>
+          <w:kern w:val="0"/>
+          <w:sz w:val="22"/>
+          <w:szCs w:val="22"/>
+          <w:highlight w:val="yellow"/>
+          <w:lang w:val="en-US"/>
+        </w:rPr>
+        <w:t>/</w:t>
+      </w:r>
+      <w:proofErr w:type="spellStart"/>
+      <w:r>
+        <w:rPr>
+          <w:rFonts w:ascii="Lucida Console" w:hAnsi="Lucida Console" w:cs="Menlo"/>
+          <w:color w:val="000000"/>
+          <w:kern w:val="0"/>
+          <w:sz w:val="22"/>
+          <w:szCs w:val="22"/>
+          <w:highlight w:val="yellow"/>
+          <w:lang w:val="en-US"/>
+        </w:rPr>
+        <w:t>mags_workshop</w:t>
+      </w:r>
+      <w:proofErr w:type="spellEnd"/>
+      <w:r>
+        <w:rPr>
+          <w:rFonts w:ascii="Lucida Console" w:hAnsi="Lucida Console" w:cs="Menlo"/>
+          <w:color w:val="000000"/>
+          <w:kern w:val="0"/>
+          <w:sz w:val="22"/>
+          <w:szCs w:val="22"/>
+          <w:highlight w:val="yellow"/>
+          <w:lang w:val="en-US"/>
+        </w:rPr>
+        <w:t>/module5</w:t>
+      </w:r>
+      <w:r>
+        <w:rPr>
+          <w:rFonts w:ascii="Lucida Console" w:hAnsi="Lucida Console"/>
+          <w:sz w:val="22"/>
+          <w:szCs w:val="22"/>
+          <w:highlight w:val="yellow"/>
+        </w:rPr>
+        <w:t>/</w:t>
+      </w:r>
+      <w:r>
+        <w:rPr>
+          <w:rFonts w:ascii="Lucida Console" w:hAnsi="Lucida Console"/>
+          <w:sz w:val="22"/>
+          <w:szCs w:val="22"/>
+          <w:highlight w:val="yellow"/>
+        </w:rPr>
+        <w:t>output/</w:t>
+      </w:r>
+      <w:proofErr w:type="spellStart"/>
+      <w:r>
+        <w:rPr>
+          <w:rFonts w:ascii="Lucida Console" w:hAnsi="Lucida Console" w:cs="Menlo"/>
+          <w:color w:val="000000"/>
+          <w:kern w:val="0"/>
+          <w:sz w:val="22"/>
+          <w:szCs w:val="22"/>
+          <w:highlight w:val="yellow"/>
+          <w:lang w:val="en-US"/>
+        </w:rPr>
+        <w:t>metagenome</w:t>
+      </w:r>
+      <w:r>
+        <w:rPr>
+          <w:rFonts w:ascii="Lucida Console" w:hAnsi="Lucida Console" w:cs="Menlo"/>
+          <w:color w:val="000000"/>
+          <w:kern w:val="0"/>
+          <w:sz w:val="22"/>
+          <w:szCs w:val="22"/>
+          <w:highlight w:val="yellow"/>
+          <w:lang w:val="en-US"/>
+        </w:rPr>
+        <w:t>_assemblies</w:t>
+      </w:r>
+      <w:proofErr w:type="spellEnd"/>
+      <w:r>
+        <w:rPr>
+          <w:rFonts w:ascii="Lucida Console" w:hAnsi="Lucida Console" w:cs="Menlo"/>
+          <w:color w:val="000000"/>
+          <w:kern w:val="0"/>
+          <w:sz w:val="22"/>
+          <w:szCs w:val="22"/>
+          <w:highlight w:val="yellow"/>
           <w:lang w:val="en-US"/>
         </w:rPr>
         <w:t>/KGHS_1-0/</w:t>
@@ -3125,6 +3531,7 @@
           <w:kern w:val="0"/>
           <w:sz w:val="22"/>
           <w:szCs w:val="22"/>
+          <w:highlight w:val="yellow"/>
           <w:lang w:val="en-US"/>
         </w:rPr>
         <w:t>spades.log</w:t>
@@ -3315,6 +3722,7 @@
         <w:rPr>
           <w:noProof/>
         </w:rPr>
+        <w:lastRenderedPageBreak/>
         <w:drawing>
           <wp:inline distT="0" distB="0" distL="0" distR="0" wp14:anchorId="2A29F6BD" wp14:editId="0C67146B">
             <wp:extent cx="4857105" cy="1017087"/>
@@ -3366,7 +3774,6 @@
           <w:sz w:val="20"/>
           <w:szCs w:val="20"/>
         </w:rPr>
-        <w:lastRenderedPageBreak/>
         <w:t>Figure 3.</w:t>
       </w:r>
       <w:r>
@@ -4696,7 +5103,6 @@
     <w:p>
       <w:proofErr w:type="spellStart"/>
       <w:r>
-        <w:lastRenderedPageBreak/>
         <w:t>seqkit</w:t>
       </w:r>
       <w:proofErr w:type="spellEnd"/>
@@ -6263,7 +6669,15 @@
           <w:sz w:val="20"/>
           <w:szCs w:val="20"/>
         </w:rPr>
-        <w:t>. The outputs of binning are smaller FASTA files, one for each bin.</w:t>
+        <w:t xml:space="preserve">. The outputs of binning are </w:t>
+      </w:r>
+      <w:r>
+        <w:rPr>
+          <w:sz w:val="20"/>
+          <w:szCs w:val="20"/>
+        </w:rPr>
+        <w:lastRenderedPageBreak/>
+        <w:t>smaller FASTA files, one for each bin.</w:t>
       </w:r>
       <w:r>
         <w:rPr>
@@ -7569,7 +7983,6 @@
           <w:kern w:val="0"/>
           <w:lang w:val="en-US"/>
         </w:rPr>
-        <w:lastRenderedPageBreak/>
         <w:t># Create the initial binning KGHS_1-0 output directory.</w:t>
       </w:r>
     </w:p>
@@ -8964,6 +9377,7 @@
           <w:kern w:val="0"/>
           <w:lang w:val="en-US"/>
         </w:rPr>
+        <w:lastRenderedPageBreak/>
         <w:t xml:space="preserve"># </w:t>
       </w:r>
       <w:r>
@@ -9120,7 +9534,6 @@
           <w:kern w:val="0"/>
           <w:lang w:val="en-US"/>
         </w:rPr>
-        <w:lastRenderedPageBreak/>
         <w:t>#</w:t>
       </w:r>
       <w:r>
@@ -12101,6 +12514,7 @@
           <w:b/>
           <w:bCs/>
         </w:rPr>
+        <w:lastRenderedPageBreak/>
         <w:t xml:space="preserve"># Run the </w:t>
       </w:r>
       <w:proofErr w:type="spellStart"/>
@@ -12277,7 +12691,6 @@
     <w:p/>
     <w:p>
       <w:r>
-        <w:lastRenderedPageBreak/>
         <w:t>Example output:</w:t>
       </w:r>
     </w:p>
@@ -13522,7 +13935,6 @@
           <w:szCs w:val="22"/>
           <w:lang w:val="en-US"/>
         </w:rPr>
-        <w:lastRenderedPageBreak/>
         <w:t>echo "</w:t>
       </w:r>
       <w:proofErr w:type="spellStart"/>
@@ -14239,48 +14651,20 @@
           <w:highlight w:val="yellow"/>
           <w:lang w:val="en-US"/>
         </w:rPr>
-        <w:t>output/</w:t>
-      </w:r>
-      <w:proofErr w:type="spellStart"/>
-      <w:r>
-        <w:rPr>
-          <w:rFonts w:ascii="Lucida Console" w:hAnsi="Lucida Console" w:cs="Menlo"/>
-          <w:color w:val="000000"/>
-          <w:kern w:val="0"/>
-          <w:sz w:val="22"/>
-          <w:szCs w:val="22"/>
-          <w:highlight w:val="yellow"/>
-          <w:lang w:val="en-US"/>
-        </w:rPr>
-        <w:t>refined_bins</w:t>
-      </w:r>
-      <w:proofErr w:type="spellEnd"/>
-      <w:r>
-        <w:rPr>
-          <w:rFonts w:ascii="Lucida Console" w:hAnsi="Lucida Console" w:cs="Menlo"/>
-          <w:color w:val="000000"/>
-          <w:kern w:val="0"/>
-          <w:sz w:val="22"/>
-          <w:szCs w:val="22"/>
-          <w:highlight w:val="yellow"/>
-          <w:lang w:val="en-US"/>
-        </w:rPr>
-        <w:t>/KGHS_1-0/KGHS_1-0/KGHS_1-0_bin.1/</w:t>
-      </w:r>
-      <w:proofErr w:type="spellStart"/>
-      <w:r>
-        <w:rPr>
-          <w:rFonts w:ascii="Lucida Console" w:hAnsi="Lucida Console" w:cs="Menlo"/>
-          <w:color w:val="000000"/>
-          <w:kern w:val="0"/>
-          <w:sz w:val="22"/>
-          <w:szCs w:val="22"/>
-          <w:highlight w:val="yellow"/>
-          <w:lang w:val="en-US"/>
-        </w:rPr>
-        <w:t>checkm</w:t>
-      </w:r>
-      <w:proofErr w:type="spellEnd"/>
+        <w:t>/home/ubuntu/CourseData/MIC_data/mags_workshop/module5/output</w:t>
+      </w:r>
+      <w:r>
+        <w:rPr>
+          <w:rFonts w:ascii="Lucida Console" w:hAnsi="Lucida Console" w:cs="Menlo"/>
+          <w:color w:val="000000"/>
+          <w:kern w:val="0"/>
+          <w:sz w:val="22"/>
+          <w:szCs w:val="22"/>
+          <w:highlight w:val="yellow"/>
+          <w:lang w:val="en-US"/>
+        </w:rPr>
+        <w:t>/refined_bins/KGHS_1-0/KGHS_1-0/KGHS_1-0_bin.1/checkm</w:t>
+      </w:r>
       <w:r>
         <w:rPr>
           <w:rFonts w:ascii="Lucida Console" w:hAnsi="Lucida Console" w:cs="Menlo"/>
@@ -14535,6 +14919,7 @@
     <w:p/>
     <w:p>
       <w:r>
+        <w:lastRenderedPageBreak/>
         <w:t>Exercise:</w:t>
       </w:r>
     </w:p>
@@ -15464,6 +15849,7 @@
           <w:szCs w:val="22"/>
           <w:lang w:val="en-US"/>
         </w:rPr>
+        <w:lastRenderedPageBreak/>
         <w:t>export GTDBTK_DATA_PATH="/bulk/IMCshared_bulk/kevin/module5/software_dir/release207_v2"</w:t>
       </w:r>
     </w:p>
@@ -16063,37 +16449,17 @@
     <w:p/>
     <w:p>
       <w:pPr>
-        <w:tabs>
-          <w:tab w:val="left" w:pos="560"/>
-          <w:tab w:val="left" w:pos="1120"/>
-          <w:tab w:val="left" w:pos="1680"/>
-          <w:tab w:val="left" w:pos="2240"/>
-          <w:tab w:val="left" w:pos="2800"/>
-          <w:tab w:val="left" w:pos="3360"/>
-          <w:tab w:val="left" w:pos="3920"/>
-          <w:tab w:val="left" w:pos="4480"/>
-          <w:tab w:val="left" w:pos="5040"/>
-          <w:tab w:val="left" w:pos="5600"/>
-          <w:tab w:val="left" w:pos="6160"/>
-          <w:tab w:val="left" w:pos="6720"/>
-        </w:tabs>
-        <w:autoSpaceDE w:val="0"/>
-        <w:autoSpaceDN w:val="0"/>
-        <w:adjustRightInd w:val="0"/>
-        <w:rPr>
-          <w:rFonts w:ascii="Lucida Console" w:hAnsi="Lucida Console" w:cs="Menlo"/>
-          <w:color w:val="000000"/>
-          <w:kern w:val="0"/>
-          <w:sz w:val="22"/>
-          <w:szCs w:val="22"/>
-          <w:lang w:val="en-US"/>
-        </w:rPr>
-      </w:pPr>
-      <w:r>
         <w:rPr>
           <w:rFonts w:ascii="Lucida Console" w:hAnsi="Lucida Console"/>
           <w:sz w:val="22"/>
           <w:szCs w:val="22"/>
+        </w:rPr>
+      </w:pPr>
+      <w:r>
+        <w:rPr>
+          <w:rFonts w:ascii="Lucida Console" w:hAnsi="Lucida Console"/>
+          <w:sz w:val="22"/>
+          <w:szCs w:val="22"/>
           <w:highlight w:val="yellow"/>
         </w:rPr>
         <w:t xml:space="preserve">less </w:t>
@@ -16108,48 +16474,20 @@
           <w:highlight w:val="yellow"/>
           <w:lang w:val="en-US"/>
         </w:rPr>
-        <w:t>output/</w:t>
-      </w:r>
-      <w:proofErr w:type="spellStart"/>
-      <w:r>
-        <w:rPr>
-          <w:rFonts w:ascii="Lucida Console" w:hAnsi="Lucida Console" w:cs="Menlo"/>
-          <w:color w:val="000000"/>
-          <w:kern w:val="0"/>
-          <w:sz w:val="22"/>
-          <w:szCs w:val="22"/>
-          <w:highlight w:val="yellow"/>
-          <w:lang w:val="en-US"/>
-        </w:rPr>
-        <w:t>refined_bins</w:t>
-      </w:r>
-      <w:proofErr w:type="spellEnd"/>
-      <w:r>
-        <w:rPr>
-          <w:rFonts w:ascii="Lucida Console" w:hAnsi="Lucida Console" w:cs="Menlo"/>
-          <w:color w:val="000000"/>
-          <w:kern w:val="0"/>
-          <w:sz w:val="22"/>
-          <w:szCs w:val="22"/>
-          <w:highlight w:val="yellow"/>
-          <w:lang w:val="en-US"/>
-        </w:rPr>
-        <w:t>/KGHS_1-0/KGHS_1-0/KGHS_1-0_bin.1/</w:t>
-      </w:r>
-      <w:proofErr w:type="spellStart"/>
-      <w:r>
-        <w:rPr>
-          <w:rFonts w:ascii="Lucida Console" w:hAnsi="Lucida Console" w:cs="Menlo"/>
-          <w:color w:val="000000"/>
-          <w:kern w:val="0"/>
-          <w:sz w:val="22"/>
-          <w:szCs w:val="22"/>
-          <w:highlight w:val="yellow"/>
-          <w:lang w:val="en-US"/>
-        </w:rPr>
-        <w:t>gtdbtk</w:t>
-      </w:r>
-      <w:proofErr w:type="spellEnd"/>
+        <w:t>/home/ubuntu/CourseData/MIC_data/mags_workshop/module5/output</w:t>
+      </w:r>
+      <w:r>
+        <w:rPr>
+          <w:rFonts w:ascii="Lucida Console" w:hAnsi="Lucida Console" w:cs="Menlo"/>
+          <w:color w:val="000000"/>
+          <w:kern w:val="0"/>
+          <w:sz w:val="22"/>
+          <w:szCs w:val="22"/>
+          <w:highlight w:val="yellow"/>
+          <w:lang w:val="en-US"/>
+        </w:rPr>
+        <w:t>/refined_bins/KGHS_1-0/KGHS_1-0/KGHS_1-0_bin.1/gtdbtk</w:t>
+      </w:r>
       <w:r>
         <w:rPr>
           <w:rFonts w:ascii="Lucida Console" w:hAnsi="Lucida Console" w:cs="Menlo"/>
@@ -16523,6 +16861,7 @@
     <w:p/>
     <w:p>
       <w:r>
+        <w:lastRenderedPageBreak/>
         <w:t>Example command for the KGHS_1-</w:t>
       </w:r>
       <w:proofErr w:type="gramStart"/>
@@ -16646,7 +16985,6 @@
           <w:b/>
           <w:bCs/>
         </w:rPr>
-        <w:lastRenderedPageBreak/>
         <w:t xml:space="preserve"># </w:t>
       </w:r>
       <w:r>
@@ -17274,77 +17612,46 @@
     <w:p>
       <w:pPr>
         <w:rPr>
-          <w:rFonts w:ascii="Lucida Console" w:hAnsi="Lucida Console" w:cs="Menlo"/>
-          <w:color w:val="000000"/>
-          <w:kern w:val="0"/>
-          <w:sz w:val="22"/>
-          <w:szCs w:val="22"/>
-          <w:lang w:val="en-US"/>
-        </w:rPr>
-      </w:pPr>
-      <w:r>
-        <w:rPr>
-          <w:rFonts w:ascii="Lucida Console" w:hAnsi="Lucida Console" w:cs="Menlo"/>
-          <w:color w:val="000000"/>
-          <w:kern w:val="0"/>
-          <w:sz w:val="22"/>
-          <w:szCs w:val="22"/>
-          <w:highlight w:val="yellow"/>
-          <w:lang w:val="en-US"/>
-        </w:rPr>
-        <w:t>less output/</w:t>
-      </w:r>
-      <w:proofErr w:type="spellStart"/>
-      <w:r>
-        <w:rPr>
-          <w:rFonts w:ascii="Lucida Console" w:hAnsi="Lucida Console" w:cs="Menlo"/>
-          <w:color w:val="000000"/>
-          <w:kern w:val="0"/>
-          <w:sz w:val="22"/>
-          <w:szCs w:val="22"/>
-          <w:highlight w:val="yellow"/>
-          <w:lang w:val="en-US"/>
-        </w:rPr>
-        <w:t>refined_bins</w:t>
-      </w:r>
-      <w:proofErr w:type="spellEnd"/>
-      <w:r>
-        <w:rPr>
-          <w:rFonts w:ascii="Lucida Console" w:hAnsi="Lucida Console" w:cs="Menlo"/>
-          <w:color w:val="000000"/>
-          <w:kern w:val="0"/>
-          <w:sz w:val="22"/>
-          <w:szCs w:val="22"/>
-          <w:highlight w:val="yellow"/>
-          <w:lang w:val="en-US"/>
-        </w:rPr>
-        <w:t>/KGHS_1-0/KGHS_1-0/KGHS_1-0_bin.1/</w:t>
-      </w:r>
-      <w:proofErr w:type="spellStart"/>
-      <w:r>
-        <w:rPr>
-          <w:rFonts w:ascii="Lucida Console" w:hAnsi="Lucida Console" w:cs="Menlo"/>
-          <w:color w:val="000000"/>
-          <w:kern w:val="0"/>
-          <w:sz w:val="22"/>
-          <w:szCs w:val="22"/>
-          <w:highlight w:val="yellow"/>
-          <w:lang w:val="en-US"/>
-        </w:rPr>
-        <w:t>prokka</w:t>
-      </w:r>
-      <w:proofErr w:type="spellEnd"/>
-      <w:r>
-        <w:rPr>
-          <w:rFonts w:ascii="Lucida Console" w:hAnsi="Lucida Console" w:cs="Menlo"/>
-          <w:color w:val="000000"/>
-          <w:kern w:val="0"/>
-          <w:sz w:val="22"/>
-          <w:szCs w:val="22"/>
-          <w:highlight w:val="yellow"/>
-          <w:lang w:val="en-US"/>
-        </w:rPr>
-        <w:t xml:space="preserve"> /KGHS_1-0_bin.1.ffn</w:t>
+          <w:rFonts w:ascii="Lucida Console" w:hAnsi="Lucida Console"/>
+          <w:sz w:val="22"/>
+          <w:szCs w:val="22"/>
+        </w:rPr>
+      </w:pPr>
+      <w:r>
+        <w:rPr>
+          <w:rFonts w:ascii="Lucida Console" w:hAnsi="Lucida Console" w:cs="Menlo"/>
+          <w:color w:val="000000"/>
+          <w:kern w:val="0"/>
+          <w:sz w:val="22"/>
+          <w:szCs w:val="22"/>
+          <w:highlight w:val="yellow"/>
+          <w:lang w:val="en-US"/>
+        </w:rPr>
+        <w:t xml:space="preserve">less </w:t>
+      </w:r>
+      <w:r>
+        <w:rPr>
+          <w:rFonts w:ascii="Lucida Console" w:hAnsi="Lucida Console" w:cs="Menlo"/>
+          <w:color w:val="000000"/>
+          <w:kern w:val="0"/>
+          <w:sz w:val="22"/>
+          <w:szCs w:val="22"/>
+          <w:highlight w:val="yellow"/>
+          <w:lang w:val="en-US"/>
+        </w:rPr>
+        <w:t>/home/ubuntu/CourseData/MIC_data/mags_workshop/module5/output</w:t>
+      </w:r>
+      <w:r>
+        <w:rPr>
+          <w:rFonts w:ascii="Lucida Console" w:hAnsi="Lucida Console" w:cs="Menlo"/>
+          <w:color w:val="000000"/>
+          <w:kern w:val="0"/>
+          <w:sz w:val="22"/>
+          <w:szCs w:val="22"/>
+          <w:highlight w:val="yellow"/>
+          <w:lang w:val="en-US"/>
+        </w:rPr>
+        <w:t>/refined_bins/KGHS_1-0/KGHS_1-0/KGHS_1-0_bin.1/prokka /KGHS_1-0_bin.1.ffn</w:t>
       </w:r>
     </w:p>
     <w:p/>
@@ -17405,77 +17712,46 @@
     <w:p>
       <w:pPr>
         <w:rPr>
-          <w:rFonts w:ascii="Lucida Console" w:hAnsi="Lucida Console" w:cs="Menlo"/>
-          <w:color w:val="000000"/>
-          <w:kern w:val="0"/>
-          <w:sz w:val="22"/>
-          <w:szCs w:val="22"/>
-          <w:lang w:val="en-US"/>
-        </w:rPr>
-      </w:pPr>
-      <w:r>
-        <w:rPr>
-          <w:rFonts w:ascii="Lucida Console" w:hAnsi="Lucida Console" w:cs="Menlo"/>
-          <w:color w:val="000000"/>
-          <w:kern w:val="0"/>
-          <w:sz w:val="22"/>
-          <w:szCs w:val="22"/>
-          <w:highlight w:val="yellow"/>
-          <w:lang w:val="en-US"/>
-        </w:rPr>
-        <w:t>less output/</w:t>
-      </w:r>
-      <w:proofErr w:type="spellStart"/>
-      <w:r>
-        <w:rPr>
-          <w:rFonts w:ascii="Lucida Console" w:hAnsi="Lucida Console" w:cs="Menlo"/>
-          <w:color w:val="000000"/>
-          <w:kern w:val="0"/>
-          <w:sz w:val="22"/>
-          <w:szCs w:val="22"/>
-          <w:highlight w:val="yellow"/>
-          <w:lang w:val="en-US"/>
-        </w:rPr>
-        <w:t>refined_bins</w:t>
-      </w:r>
-      <w:proofErr w:type="spellEnd"/>
-      <w:r>
-        <w:rPr>
-          <w:rFonts w:ascii="Lucida Console" w:hAnsi="Lucida Console" w:cs="Menlo"/>
-          <w:color w:val="000000"/>
-          <w:kern w:val="0"/>
-          <w:sz w:val="22"/>
-          <w:szCs w:val="22"/>
-          <w:highlight w:val="yellow"/>
-          <w:lang w:val="en-US"/>
-        </w:rPr>
-        <w:t>/KGHS_1-0/KGHS_1-0/KGHS_1-0_bin.1/</w:t>
-      </w:r>
-      <w:proofErr w:type="spellStart"/>
-      <w:r>
-        <w:rPr>
-          <w:rFonts w:ascii="Lucida Console" w:hAnsi="Lucida Console" w:cs="Menlo"/>
-          <w:color w:val="000000"/>
-          <w:kern w:val="0"/>
-          <w:sz w:val="22"/>
-          <w:szCs w:val="22"/>
-          <w:highlight w:val="yellow"/>
-          <w:lang w:val="en-US"/>
-        </w:rPr>
-        <w:t>prokka</w:t>
-      </w:r>
-      <w:proofErr w:type="spellEnd"/>
-      <w:r>
-        <w:rPr>
-          <w:rFonts w:ascii="Lucida Console" w:hAnsi="Lucida Console" w:cs="Menlo"/>
-          <w:color w:val="000000"/>
-          <w:kern w:val="0"/>
-          <w:sz w:val="22"/>
-          <w:szCs w:val="22"/>
-          <w:highlight w:val="yellow"/>
-          <w:lang w:val="en-US"/>
-        </w:rPr>
-        <w:t xml:space="preserve"> /KGHS_1-0_bin.1.faa</w:t>
+          <w:rFonts w:ascii="Lucida Console" w:hAnsi="Lucida Console"/>
+          <w:sz w:val="22"/>
+          <w:szCs w:val="22"/>
+        </w:rPr>
+      </w:pPr>
+      <w:r>
+        <w:rPr>
+          <w:rFonts w:ascii="Lucida Console" w:hAnsi="Lucida Console" w:cs="Menlo"/>
+          <w:color w:val="000000"/>
+          <w:kern w:val="0"/>
+          <w:sz w:val="22"/>
+          <w:szCs w:val="22"/>
+          <w:highlight w:val="yellow"/>
+          <w:lang w:val="en-US"/>
+        </w:rPr>
+        <w:t xml:space="preserve">less </w:t>
+      </w:r>
+      <w:r>
+        <w:rPr>
+          <w:rFonts w:ascii="Lucida Console" w:hAnsi="Lucida Console" w:cs="Menlo"/>
+          <w:color w:val="000000"/>
+          <w:kern w:val="0"/>
+          <w:sz w:val="22"/>
+          <w:szCs w:val="22"/>
+          <w:highlight w:val="yellow"/>
+          <w:lang w:val="en-US"/>
+        </w:rPr>
+        <w:t>/home/ubuntu/CourseData/MIC_data/mags_workshop/module5/output</w:t>
+      </w:r>
+      <w:r>
+        <w:rPr>
+          <w:rFonts w:ascii="Lucida Console" w:hAnsi="Lucida Console" w:cs="Menlo"/>
+          <w:color w:val="000000"/>
+          <w:kern w:val="0"/>
+          <w:sz w:val="22"/>
+          <w:szCs w:val="22"/>
+          <w:highlight w:val="yellow"/>
+          <w:lang w:val="en-US"/>
+        </w:rPr>
+        <w:t>/refined_bins/KGHS_1-0/KGHS_1-0/KGHS_1-0_bin.1/prokka /KGHS_1-0_bin.1.faa</w:t>
       </w:r>
     </w:p>
     <w:p/>
@@ -17525,77 +17801,46 @@
     <w:p>
       <w:pPr>
         <w:rPr>
-          <w:rFonts w:ascii="Lucida Console" w:hAnsi="Lucida Console" w:cs="Menlo"/>
-          <w:color w:val="000000"/>
-          <w:kern w:val="0"/>
-          <w:sz w:val="22"/>
-          <w:szCs w:val="22"/>
-          <w:lang w:val="en-US"/>
-        </w:rPr>
-      </w:pPr>
-      <w:r>
-        <w:rPr>
-          <w:rFonts w:ascii="Lucida Console" w:hAnsi="Lucida Console" w:cs="Menlo"/>
-          <w:color w:val="000000"/>
-          <w:kern w:val="0"/>
-          <w:sz w:val="22"/>
-          <w:szCs w:val="22"/>
-          <w:highlight w:val="yellow"/>
-          <w:lang w:val="en-US"/>
-        </w:rPr>
-        <w:t>less output/</w:t>
-      </w:r>
-      <w:proofErr w:type="spellStart"/>
-      <w:r>
-        <w:rPr>
-          <w:rFonts w:ascii="Lucida Console" w:hAnsi="Lucida Console" w:cs="Menlo"/>
-          <w:color w:val="000000"/>
-          <w:kern w:val="0"/>
-          <w:sz w:val="22"/>
-          <w:szCs w:val="22"/>
-          <w:highlight w:val="yellow"/>
-          <w:lang w:val="en-US"/>
-        </w:rPr>
-        <w:t>refined_bins</w:t>
-      </w:r>
-      <w:proofErr w:type="spellEnd"/>
-      <w:r>
-        <w:rPr>
-          <w:rFonts w:ascii="Lucida Console" w:hAnsi="Lucida Console" w:cs="Menlo"/>
-          <w:color w:val="000000"/>
-          <w:kern w:val="0"/>
-          <w:sz w:val="22"/>
-          <w:szCs w:val="22"/>
-          <w:highlight w:val="yellow"/>
-          <w:lang w:val="en-US"/>
-        </w:rPr>
-        <w:t>/KGHS_1-0/KGHS_1-0/KGHS_1-0_bin.1/</w:t>
-      </w:r>
-      <w:proofErr w:type="spellStart"/>
-      <w:r>
-        <w:rPr>
-          <w:rFonts w:ascii="Lucida Console" w:hAnsi="Lucida Console" w:cs="Menlo"/>
-          <w:color w:val="000000"/>
-          <w:kern w:val="0"/>
-          <w:sz w:val="22"/>
-          <w:szCs w:val="22"/>
-          <w:highlight w:val="yellow"/>
-          <w:lang w:val="en-US"/>
-        </w:rPr>
-        <w:t>prokka</w:t>
-      </w:r>
-      <w:proofErr w:type="spellEnd"/>
-      <w:r>
-        <w:rPr>
-          <w:rFonts w:ascii="Lucida Console" w:hAnsi="Lucida Console" w:cs="Menlo"/>
-          <w:color w:val="000000"/>
-          <w:kern w:val="0"/>
-          <w:sz w:val="22"/>
-          <w:szCs w:val="22"/>
-          <w:highlight w:val="yellow"/>
-          <w:lang w:val="en-US"/>
-        </w:rPr>
-        <w:t xml:space="preserve"> /KGHS_1-0_bin.1.gff</w:t>
+          <w:rFonts w:ascii="Lucida Console" w:hAnsi="Lucida Console"/>
+          <w:sz w:val="22"/>
+          <w:szCs w:val="22"/>
+        </w:rPr>
+      </w:pPr>
+      <w:r>
+        <w:rPr>
+          <w:rFonts w:ascii="Lucida Console" w:hAnsi="Lucida Console" w:cs="Menlo"/>
+          <w:color w:val="000000"/>
+          <w:kern w:val="0"/>
+          <w:sz w:val="22"/>
+          <w:szCs w:val="22"/>
+          <w:highlight w:val="yellow"/>
+          <w:lang w:val="en-US"/>
+        </w:rPr>
+        <w:t xml:space="preserve">less </w:t>
+      </w:r>
+      <w:r>
+        <w:rPr>
+          <w:rFonts w:ascii="Lucida Console" w:hAnsi="Lucida Console" w:cs="Menlo"/>
+          <w:color w:val="000000"/>
+          <w:kern w:val="0"/>
+          <w:sz w:val="22"/>
+          <w:szCs w:val="22"/>
+          <w:highlight w:val="yellow"/>
+          <w:lang w:val="en-US"/>
+        </w:rPr>
+        <w:t>/home/ubuntu/CourseData/MIC_data/mags_workshop/module5/output</w:t>
+      </w:r>
+      <w:r>
+        <w:rPr>
+          <w:rFonts w:ascii="Lucida Console" w:hAnsi="Lucida Console" w:cs="Menlo"/>
+          <w:color w:val="000000"/>
+          <w:kern w:val="0"/>
+          <w:sz w:val="22"/>
+          <w:szCs w:val="22"/>
+          <w:highlight w:val="yellow"/>
+          <w:lang w:val="en-US"/>
+        </w:rPr>
+        <w:t>/refined_bins/KGHS_1-0/KGHS_1-0/KGHS_1-0_bin.1/prokka /KGHS_1-0_bin.1.gff</w:t>
       </w:r>
     </w:p>
     <w:p>
@@ -17653,6 +17898,7 @@
         <w:rPr>
           <w:noProof/>
         </w:rPr>
+        <w:lastRenderedPageBreak/>
         <w:drawing>
           <wp:inline distT="0" distB="0" distL="0" distR="0" wp14:anchorId="05F0852F" wp14:editId="4267FBA0">
             <wp:extent cx="5104737" cy="991497"/>
@@ -17752,7 +17998,6 @@
           <w:b/>
           <w:bCs/>
         </w:rPr>
-        <w:lastRenderedPageBreak/>
         <w:t>WARNING</w:t>
       </w:r>
       <w:r>
@@ -18732,31 +18977,41 @@
         </w:rPr>
         <w:t xml:space="preserve"> </w:t>
       </w:r>
-      <w:proofErr w:type="spellStart"/>
-      <w:r>
-        <w:rPr>
-          <w:rFonts w:ascii="Lucida Console" w:hAnsi="Lucida Console" w:cs="Menlo"/>
-          <w:color w:val="000000"/>
-          <w:kern w:val="0"/>
-          <w:sz w:val="22"/>
-          <w:szCs w:val="22"/>
-          <w:highlight w:val="yellow"/>
-          <w:lang w:val="en-US"/>
-        </w:rPr>
-        <w:t>refined_bins</w:t>
-      </w:r>
-      <w:proofErr w:type="spellEnd"/>
-      <w:r>
-        <w:rPr>
-          <w:rFonts w:ascii="Lucida Console" w:hAnsi="Lucida Console" w:cs="Menlo"/>
-          <w:color w:val="000000"/>
-          <w:kern w:val="0"/>
-          <w:sz w:val="22"/>
-          <w:szCs w:val="22"/>
-          <w:highlight w:val="yellow"/>
-          <w:lang w:val="en-US"/>
-        </w:rPr>
-        <w:t>/KGHS_1-0/KGHS_1-0_bin.1/dram</w:t>
+      <w:r>
+        <w:rPr>
+          <w:rFonts w:ascii="Lucida Console" w:hAnsi="Lucida Console" w:cs="Menlo"/>
+          <w:color w:val="000000"/>
+          <w:kern w:val="0"/>
+          <w:sz w:val="22"/>
+          <w:szCs w:val="22"/>
+          <w:highlight w:val="yellow"/>
+          <w:lang w:val="en-US"/>
+        </w:rPr>
+        <w:t>/home/ubuntu/CourseData/MIC_data/mags_workshop/module5/output</w:t>
+      </w:r>
+      <w:r>
+        <w:rPr>
+          <w:rFonts w:ascii="Lucida Console" w:hAnsi="Lucida Console" w:cs="Menlo"/>
+          <w:color w:val="000000"/>
+          <w:kern w:val="0"/>
+          <w:sz w:val="22"/>
+          <w:szCs w:val="22"/>
+          <w:highlight w:val="yellow"/>
+          <w:lang w:val="en-US"/>
+        </w:rPr>
+        <w:t>/</w:t>
+      </w:r>
+      <w:r>
+        <w:rPr>
+          <w:rFonts w:ascii="Lucida Console" w:hAnsi="Lucida Console" w:cs="Menlo"/>
+          <w:color w:val="000000"/>
+          <w:kern w:val="0"/>
+          <w:sz w:val="22"/>
+          <w:szCs w:val="22"/>
+          <w:highlight w:val="yellow"/>
+          <w:lang w:val="en-US"/>
+        </w:rPr>
+        <w:t>refined_bins/KGHS_1-0/KGHS_1-0_bin.1/dram</w:t>
       </w:r>
       <w:r>
         <w:rPr>
@@ -18793,6 +19048,7 @@
         <w:rPr>
           <w:noProof/>
         </w:rPr>
+        <w:lastRenderedPageBreak/>
         <w:drawing>
           <wp:inline distT="0" distB="0" distL="0" distR="0" wp14:anchorId="038A225A" wp14:editId="5FED09E9">
             <wp:extent cx="6646333" cy="998370"/>
@@ -18867,7 +19123,19 @@
           <w:highlight w:val="yellow"/>
           <w:lang w:val="en-US"/>
         </w:rPr>
-        <w:t>output/refined_bins/KGHS_1-0/KGHS_1-0/KGHS_1-0_bin.1/dram/genome_summaries</w:t>
+        <w:t>/home/ubuntu/CourseData/MIC_data/mags_workshop/module5/output</w:t>
+      </w:r>
+      <w:r>
+        <w:rPr>
+          <w:rFonts w:ascii="Lucida Console" w:hAnsi="Lucida Console" w:cs="Menlo"/>
+          <w:color w:val="000000"/>
+          <w:kern w:val="0"/>
+          <w:sz w:val="22"/>
+          <w:szCs w:val="22"/>
+          <w:highlight w:val="yellow"/>
+          <w:lang w:val="en-US"/>
+        </w:rPr>
+        <w:t>/refined_bins/KGHS_1-0/KGHS_1-0/KGHS_1-0_bin.1/dram/genome_summaries</w:t>
       </w:r>
       <w:r>
         <w:rPr>
@@ -19148,6 +19416,7 @@
       </w:r>
       <w:proofErr w:type="spellStart"/>
       <w:r>
+        <w:lastRenderedPageBreak/>
         <w:t>Prokka</w:t>
       </w:r>
       <w:proofErr w:type="spellEnd"/>
@@ -19394,7 +19663,6 @@
           <w:p>
             <w:proofErr w:type="spellStart"/>
             <w:r>
-              <w:lastRenderedPageBreak/>
               <w:t>Prokka</w:t>
             </w:r>
             <w:proofErr w:type="spellEnd"/>
@@ -20099,7 +20367,6 @@
           <w:kern w:val="0"/>
           <w:lang w:val="en-US"/>
         </w:rPr>
-        <w:lastRenderedPageBreak/>
         <w:t xml:space="preserve"># Run diamond on the </w:t>
       </w:r>
       <w:proofErr w:type="spellStart"/>
@@ -20706,17 +20973,14 @@
     <w:p>
       <w:pPr>
         <w:rPr>
+          <w:rFonts w:ascii="Lucida Console" w:hAnsi="Lucida Console"/>
+          <w:sz w:val="22"/>
+          <w:szCs w:val="22"/>
+        </w:rPr>
+      </w:pPr>
+      <w:r>
+        <w:rPr>
           <w:rFonts w:ascii="Lucida Console" w:hAnsi="Lucida Console" w:cstheme="minorHAnsi"/>
-          <w:color w:val="000000"/>
-          <w:kern w:val="0"/>
-          <w:sz w:val="22"/>
-          <w:szCs w:val="22"/>
-          <w:lang w:val="en-US"/>
-        </w:rPr>
-      </w:pPr>
-      <w:r>
-        <w:rPr>
-          <w:rFonts w:ascii="Lucida Console" w:hAnsi="Lucida Console" w:cstheme="minorHAnsi"/>
           <w:sz w:val="22"/>
           <w:szCs w:val="22"/>
           <w:highlight w:val="yellow"/>
@@ -20733,48 +20997,20 @@
           <w:highlight w:val="yellow"/>
           <w:lang w:val="en-US"/>
         </w:rPr>
-        <w:t>output/</w:t>
-      </w:r>
-      <w:proofErr w:type="spellStart"/>
-      <w:r>
-        <w:rPr>
-          <w:rFonts w:ascii="Lucida Console" w:hAnsi="Lucida Console" w:cs="Menlo"/>
-          <w:color w:val="000000"/>
-          <w:kern w:val="0"/>
-          <w:sz w:val="22"/>
-          <w:szCs w:val="22"/>
-          <w:highlight w:val="yellow"/>
-          <w:lang w:val="en-US"/>
-        </w:rPr>
-        <w:t>refined_bins</w:t>
-      </w:r>
-      <w:proofErr w:type="spellEnd"/>
-      <w:r>
-        <w:rPr>
-          <w:rFonts w:ascii="Lucida Console" w:hAnsi="Lucida Console" w:cs="Menlo"/>
-          <w:color w:val="000000"/>
-          <w:kern w:val="0"/>
-          <w:sz w:val="22"/>
-          <w:szCs w:val="22"/>
-          <w:highlight w:val="yellow"/>
-          <w:lang w:val="en-US"/>
-        </w:rPr>
-        <w:t>/KGHS_1-0/KGHS_1-0/KGHS_1-0_bin.1/</w:t>
-      </w:r>
-      <w:proofErr w:type="spellStart"/>
-      <w:r>
-        <w:rPr>
-          <w:rFonts w:ascii="Lucida Console" w:hAnsi="Lucida Console" w:cs="Menlo"/>
-          <w:color w:val="000000"/>
-          <w:kern w:val="0"/>
-          <w:sz w:val="22"/>
-          <w:szCs w:val="22"/>
-          <w:highlight w:val="yellow"/>
-          <w:lang w:val="en-US"/>
-        </w:rPr>
-        <w:t>mobileog_db</w:t>
-      </w:r>
-      <w:proofErr w:type="spellEnd"/>
+        <w:t>/home/ubuntu/CourseData/MIC_data/mags_workshop/module5/output</w:t>
+      </w:r>
+      <w:r>
+        <w:rPr>
+          <w:rFonts w:ascii="Lucida Console" w:hAnsi="Lucida Console" w:cs="Menlo"/>
+          <w:color w:val="000000"/>
+          <w:kern w:val="0"/>
+          <w:sz w:val="22"/>
+          <w:szCs w:val="22"/>
+          <w:highlight w:val="yellow"/>
+          <w:lang w:val="en-US"/>
+        </w:rPr>
+        <w:t>/refined_bins/KGHS_1-0/KGHS_1-0/KGHS_1-0_bin.1/mobileog_db</w:t>
+      </w:r>
       <w:r>
         <w:rPr>
           <w:rFonts w:ascii="Lucida Console" w:hAnsi="Lucida Console" w:cstheme="minorHAnsi"/>
@@ -20952,6 +21188,7 @@
           <w:b/>
           <w:bCs/>
         </w:rPr>
+        <w:lastRenderedPageBreak/>
         <w:t>Plasmids</w:t>
       </w:r>
       <w:r>
@@ -21421,6 +21658,7 @@
         <w:rPr>
           <w:noProof/>
         </w:rPr>
+        <w:lastRenderedPageBreak/>
         <w:drawing>
           <wp:inline distT="0" distB="0" distL="0" distR="0" wp14:anchorId="750DCC09" wp14:editId="2D5969A2">
             <wp:extent cx="5943600" cy="3714750"/>
@@ -21468,32 +21706,32 @@
     <w:p/>
     <w:p>
       <w:r>
+        <w:t>Once you are at the following page you can click on the “Send to:” drop down menu and select “File”, then the Format drop down menu and select “</w:t>
+      </w:r>
+      <w:proofErr w:type="spellStart"/>
+      <w:r>
+        <w:t>RunInfo</w:t>
+      </w:r>
+      <w:proofErr w:type="spellEnd"/>
+      <w:r>
+        <w:t xml:space="preserve">” and click “Create File”. This will download a file called “SraRunInfo.csv” which lists each SRA entry for the KGHS Pilot Dataset with each having an SRA Run ID and a sample name in the file that we can use to download each shotgun metagenome paired end read set using the </w:t>
+      </w:r>
+      <w:proofErr w:type="spellStart"/>
+      <w:r>
+        <w:t>fasterq</w:t>
+      </w:r>
+      <w:proofErr w:type="spellEnd"/>
+      <w:r>
+        <w:t xml:space="preserve">-dump program within the NCBI SRA toolkit. </w:t>
+      </w:r>
+    </w:p>
+    <w:p/>
+    <w:p>
+      <w:r>
+        <w:rPr>
+          <w:noProof/>
+        </w:rPr>
         <w:lastRenderedPageBreak/>
-        <w:t>Once you are at the following page you can click on the “Send to:” drop down menu and select “File”, then the Format drop down menu and select “</w:t>
-      </w:r>
-      <w:proofErr w:type="spellStart"/>
-      <w:r>
-        <w:t>RunInfo</w:t>
-      </w:r>
-      <w:proofErr w:type="spellEnd"/>
-      <w:r>
-        <w:t xml:space="preserve">” and click “Create File”. This will download a file called “SraRunInfo.csv” which lists each SRA entry for the KGHS Pilot Dataset with each having an SRA Run ID and a sample name in the file that we can use to download each shotgun metagenome paired end read set using the </w:t>
-      </w:r>
-      <w:proofErr w:type="spellStart"/>
-      <w:r>
-        <w:t>fasterq</w:t>
-      </w:r>
-      <w:proofErr w:type="spellEnd"/>
-      <w:r>
-        <w:t xml:space="preserve">-dump program within the NCBI SRA toolkit. </w:t>
-      </w:r>
-    </w:p>
-    <w:p/>
-    <w:p>
-      <w:r>
-        <w:rPr>
-          <w:noProof/>
-        </w:rPr>
         <w:drawing>
           <wp:inline distT="0" distB="0" distL="0" distR="0" wp14:anchorId="5A364923" wp14:editId="6FA0A305">
             <wp:extent cx="5943600" cy="3714750"/>
@@ -21622,7 +21860,6 @@
     <w:p>
       <w:proofErr w:type="spellStart"/>
       <w:r>
-        <w:lastRenderedPageBreak/>
         <w:t>fasterq</w:t>
       </w:r>
       <w:proofErr w:type="spellEnd"/>
@@ -21752,7 +21989,11 @@
         <w:t>high-performance</w:t>
       </w:r>
       <w:r>
-        <w:t xml:space="preserve"> computing (HPC) cluster running SLURM to submit </w:t>
+        <w:t xml:space="preserve"> computing (HPC) cluster running SLURM to </w:t>
+      </w:r>
+      <w:r>
+        <w:lastRenderedPageBreak/>
+        <w:t xml:space="preserve">submit </w:t>
       </w:r>
       <w:proofErr w:type="gramStart"/>
       <w:r>
@@ -22288,33 +22529,22 @@
           <w:szCs w:val="22"/>
           <w:lang w:val="en-US"/>
         </w:rPr>
-        <w:t>/eggnog-mapper/data --</w:t>
-      </w:r>
-      <w:r>
-        <w:rPr>
-          <w:rFonts w:ascii="Lucida Console" w:hAnsi="Lucida Console" w:cs="Menlo"/>
-          <w:color w:val="000000"/>
-          <w:kern w:val="0"/>
-          <w:sz w:val="22"/>
-          <w:szCs w:val="22"/>
-          <w:lang w:val="en-US"/>
+        <w:t>/eggnog-mapper/data --output refined_bins/KGHS_1-0/KGHS_1-0_bin.1/eggnog_mapper/KGHS_1-0_bin.1</w:t>
+      </w:r>
+    </w:p>
+    <w:p/>
+    <w:p>
+      <w:r>
+        <w:t>Example output:</w:t>
+      </w:r>
+    </w:p>
+    <w:p/>
+    <w:p>
+      <w:r>
+        <w:rPr>
+          <w:noProof/>
         </w:rPr>
         <w:lastRenderedPageBreak/>
-        <w:t>output refined_bins/KGHS_1-0/KGHS_1-0_bin.1/eggnog_mapper/KGHS_1-0_bin.1</w:t>
-      </w:r>
-    </w:p>
-    <w:p/>
-    <w:p>
-      <w:r>
-        <w:t>Example output:</w:t>
-      </w:r>
-    </w:p>
-    <w:p/>
-    <w:p>
-      <w:r>
-        <w:rPr>
-          <w:noProof/>
-        </w:rPr>
         <w:drawing>
           <wp:inline distT="0" distB="0" distL="0" distR="0" wp14:anchorId="54B805A7" wp14:editId="65074E10">
             <wp:extent cx="6734633" cy="982134"/>
@@ -22381,12 +22611,9 @@
     <w:p>
       <w:pPr>
         <w:rPr>
-          <w:rFonts w:ascii="Lucida Console" w:hAnsi="Lucida Console" w:cs="Menlo"/>
-          <w:color w:val="000000" w:themeColor="text1"/>
-          <w:kern w:val="0"/>
-          <w:sz w:val="22"/>
-          <w:szCs w:val="22"/>
-          <w:lang w:val="en-US"/>
+          <w:rFonts w:ascii="Lucida Console" w:hAnsi="Lucida Console"/>
+          <w:sz w:val="22"/>
+          <w:szCs w:val="22"/>
         </w:rPr>
       </w:pPr>
       <w:r>
@@ -22402,6 +22629,18 @@
       <w:r>
         <w:rPr>
           <w:rFonts w:ascii="Lucida Console" w:hAnsi="Lucida Console" w:cs="Menlo"/>
+          <w:color w:val="000000"/>
+          <w:kern w:val="0"/>
+          <w:sz w:val="22"/>
+          <w:szCs w:val="22"/>
+          <w:highlight w:val="yellow"/>
+          <w:lang w:val="en-US"/>
+        </w:rPr>
+        <w:t>/home/ubuntu/CourseData/MIC_data/mags_workshop/module5/output</w:t>
+      </w:r>
+      <w:r>
+        <w:rPr>
+          <w:rFonts w:ascii="Lucida Console" w:hAnsi="Lucida Console" w:cs="Menlo"/>
           <w:color w:val="000000" w:themeColor="text1"/>
           <w:kern w:val="0"/>
           <w:sz w:val="22"/>
@@ -22409,7 +22648,7 @@
           <w:highlight w:val="yellow"/>
           <w:lang w:val="en-US"/>
         </w:rPr>
-        <w:t>output/refined_bins/KGHS_1-0/KGHS_1-0/KGHS_1-0_bin.1/eggnog_mapper/KGHS_1-0_bin.1.emapper.annotations</w:t>
+        <w:t>/refined_bins/KGHS_1-0/KGHS_1-0/KGHS_1-0_bin.1/eggnog_mapper/KGHS_1-0_bin.1.emapper.annotations</w:t>
       </w:r>
     </w:p>
     <w:p/>
@@ -22935,15 +23174,7 @@
           <w:i/>
           <w:iCs/>
         </w:rPr>
-        <w:t xml:space="preserve">Hint: Since we are </w:t>
-      </w:r>
-      <w:r>
-        <w:rPr>
-          <w:i/>
-          <w:iCs/>
-        </w:rPr>
-        <w:lastRenderedPageBreak/>
-        <w:t xml:space="preserve">starting with the </w:t>
+        <w:t xml:space="preserve">Hint: Since we are starting with the </w:t>
       </w:r>
       <w:proofErr w:type="spellStart"/>
       <w:r>
@@ -23542,6 +23773,81 @@
       <w:proofErr w:type="gramEnd"/>
     </w:p>
     <w:p/>
+    <w:p>
+      <w:pPr>
+        <w:rPr>
+          <w:rFonts w:ascii="Lucida Console" w:hAnsi="Lucida Console"/>
+          <w:sz w:val="22"/>
+          <w:szCs w:val="22"/>
+        </w:rPr>
+      </w:pPr>
+      <w:r>
+        <w:rPr>
+          <w:rFonts w:ascii="Lucida Console" w:hAnsi="Lucida Console" w:cs="Menlo"/>
+          <w:color w:val="000000"/>
+          <w:kern w:val="0"/>
+          <w:sz w:val="22"/>
+          <w:szCs w:val="22"/>
+          <w:highlight w:val="yellow"/>
+          <w:lang w:val="en-US"/>
+        </w:rPr>
+        <w:t xml:space="preserve">less </w:t>
+      </w:r>
+      <w:r>
+        <w:rPr>
+          <w:rFonts w:ascii="Lucida Console" w:hAnsi="Lucida Console" w:cs="Menlo"/>
+          <w:color w:val="000000"/>
+          <w:kern w:val="0"/>
+          <w:sz w:val="22"/>
+          <w:szCs w:val="22"/>
+          <w:highlight w:val="yellow"/>
+          <w:lang w:val="en-US"/>
+        </w:rPr>
+        <w:t>/home/ubuntu/CourseData/MIC_data/mags_workshop/module5/output</w:t>
+      </w:r>
+      <w:r>
+        <w:rPr>
+          <w:rFonts w:ascii="Lucida Console" w:hAnsi="Lucida Console" w:cs="Menlo"/>
+          <w:color w:val="000000"/>
+          <w:kern w:val="0"/>
+          <w:sz w:val="22"/>
+          <w:szCs w:val="22"/>
+          <w:highlight w:val="yellow"/>
+          <w:lang w:val="en-US"/>
+        </w:rPr>
+        <w:t>/</w:t>
+      </w:r>
+      <w:r>
+        <w:rPr>
+          <w:rFonts w:ascii="Lucida Console" w:hAnsi="Lucida Console" w:cstheme="minorHAnsi"/>
+          <w:color w:val="000000"/>
+          <w:kern w:val="0"/>
+          <w:sz w:val="22"/>
+          <w:szCs w:val="22"/>
+          <w:highlight w:val="yellow"/>
+          <w:lang w:val="en-US"/>
+        </w:rPr>
+        <w:t>refined_bins/KGHS_1-0/KGHS_1-0_bin.1/dbcan</w:t>
+      </w:r>
+      <w:r>
+        <w:rPr>
+          <w:rFonts w:ascii="Lucida Console" w:hAnsi="Lucida Console"/>
+          <w:sz w:val="22"/>
+          <w:szCs w:val="22"/>
+          <w:highlight w:val="yellow"/>
+        </w:rPr>
+        <w:t>/</w:t>
+      </w:r>
+      <w:r>
+        <w:rPr>
+          <w:rFonts w:ascii="Lucida Console" w:hAnsi="Lucida Console"/>
+          <w:sz w:val="22"/>
+          <w:szCs w:val="22"/>
+          <w:highlight w:val="yellow"/>
+        </w:rPr>
+        <w:t>overview.txt</w:t>
+      </w:r>
+    </w:p>
     <w:p/>
     <w:p>
       <w:r>
@@ -23680,34 +23986,34 @@
           <w:b/>
           <w:bCs/>
         </w:rPr>
+        <w:t>EC#</w:t>
+      </w:r>
+      <w:r>
+        <w:rPr>
+          <w:rFonts w:cstheme="minorHAnsi"/>
+        </w:rPr>
+        <w:t xml:space="preserve"> - The enzyme class number</w:t>
+      </w:r>
+      <w:r>
+        <w:rPr>
+          <w:rFonts w:cstheme="minorHAnsi"/>
+        </w:rPr>
+        <w:t xml:space="preserve"> (if present)</w:t>
+      </w:r>
+    </w:p>
+    <w:p>
+      <w:pPr>
+        <w:rPr>
+          <w:rFonts w:cstheme="minorHAnsi"/>
+        </w:rPr>
+      </w:pPr>
+      <w:r>
+        <w:rPr>
+          <w:rFonts w:cstheme="minorHAnsi"/>
+          <w:b/>
+          <w:bCs/>
+        </w:rPr>
         <w:lastRenderedPageBreak/>
-        <w:t>EC#</w:t>
-      </w:r>
-      <w:r>
-        <w:rPr>
-          <w:rFonts w:cstheme="minorHAnsi"/>
-        </w:rPr>
-        <w:t xml:space="preserve"> - The enzyme class number</w:t>
-      </w:r>
-      <w:r>
-        <w:rPr>
-          <w:rFonts w:cstheme="minorHAnsi"/>
-        </w:rPr>
-        <w:t xml:space="preserve"> (if present)</w:t>
-      </w:r>
-    </w:p>
-    <w:p>
-      <w:pPr>
-        <w:rPr>
-          <w:rFonts w:cstheme="minorHAnsi"/>
-        </w:rPr>
-      </w:pPr>
-      <w:r>
-        <w:rPr>
-          <w:rFonts w:cstheme="minorHAnsi"/>
-          <w:b/>
-          <w:bCs/>
-        </w:rPr>
         <w:t>HMMER</w:t>
       </w:r>
       <w:r>

</xml_diff>